<commit_message>
add updated fields file
</commit_message>
<xml_diff>
--- a/A22/Word Documents/Force_Fields_and_Gravitational_And_Electric_Fields.docx
+++ b/A22/Word Documents/Force_Fields_and_Gravitational_And_Electric_Fields.docx
@@ -2999,7 +2999,16 @@
           <w:szCs w:val="20"/>
           <w:lang w:val="en-US"/>
         </w:rPr>
-        <w:t xml:space="preserve">At neutral point between two charges the field strength as a result of each charge is equal. </w:t>
+        <w:t>At neutral point between two charges the field strength as a result of each charge is equal</w:t>
+      </w:r>
+      <w:r>
+        <w:rPr>
+          <w:rFonts w:eastAsiaTheme="minorEastAsia"/>
+          <w:sz w:val="20"/>
+          <w:szCs w:val="20"/>
+          <w:lang w:val="en-US"/>
+        </w:rPr>
+        <w:t xml:space="preserve"> (can use square roots to simplify neutral point calculations). </w:t>
       </w:r>
       <w:r>
         <w:rPr>
@@ -3009,6 +3018,16 @@
         </w:rPr>
         <w:t>Field towards negative and away from positive by convention</w:t>
       </w:r>
+      <w:r>
+        <w:rPr>
+          <w:sz w:val="20"/>
+          <w:szCs w:val="20"/>
+          <w:lang w:val="en-US"/>
+        </w:rPr>
+        <w:t xml:space="preserve"> </w:t>
+      </w:r>
+      <w:bookmarkStart w:id="0" w:name="_GoBack"/>
+      <w:bookmarkEnd w:id="0"/>
     </w:p>
     <w:p>
       <w:pPr>
@@ -3027,7 +3046,25 @@
           <w:szCs w:val="20"/>
           <w:lang w:val="en-US"/>
         </w:rPr>
-        <w:t>Same E at all points on a charged sphere</w:t>
+        <w:t xml:space="preserve">Same </w:t>
+      </w:r>
+      <w:proofErr w:type="spellStart"/>
+      <w:r>
+        <w:rPr>
+          <w:sz w:val="20"/>
+          <w:szCs w:val="20"/>
+          <w:lang w:val="en-US"/>
+        </w:rPr>
+        <w:t>E at</w:t>
+      </w:r>
+      <w:proofErr w:type="spellEnd"/>
+      <w:r>
+        <w:rPr>
+          <w:sz w:val="20"/>
+          <w:szCs w:val="20"/>
+          <w:lang w:val="en-US"/>
+        </w:rPr>
+        <w:t xml:space="preserve"> all points on a charged sphere</w:t>
       </w:r>
       <w:r>
         <w:rPr>
@@ -3232,7 +3269,25 @@
                 <w:szCs w:val="20"/>
                 <w:lang w:val="en-US"/>
               </w:rPr>
-              <w:t>Acts on mass, Always attractive (lines radially inwards), Can’t shield from it</w:t>
+              <w:t xml:space="preserve">Acts on mass, </w:t>
+            </w:r>
+            <w:proofErr w:type="gramStart"/>
+            <w:r>
+              <w:rPr>
+                <w:sz w:val="20"/>
+                <w:szCs w:val="20"/>
+                <w:lang w:val="en-US"/>
+              </w:rPr>
+              <w:t>Always</w:t>
+            </w:r>
+            <w:proofErr w:type="gramEnd"/>
+            <w:r>
+              <w:rPr>
+                <w:sz w:val="20"/>
+                <w:szCs w:val="20"/>
+                <w:lang w:val="en-US"/>
+              </w:rPr>
+              <w:t xml:space="preserve"> attractive (lines radially inwards), Can’t shield from it</w:t>
             </w:r>
           </w:p>
         </w:tc>
@@ -4172,8 +4227,6 @@
         </w:rPr>
         <w:t xml:space="preserve"> </w:t>
       </w:r>
-      <w:bookmarkStart w:id="0" w:name="_GoBack"/>
-      <w:bookmarkEnd w:id="0"/>
       <w:r>
         <w:rPr>
           <w:rFonts w:eastAsiaTheme="minorEastAsia"/>

</xml_diff>